<commit_message>
Updated learning journal plan
</commit_message>
<xml_diff>
--- a/public/send-it/files/learning-journal.docx
+++ b/public/send-it/files/learning-journal.docx
@@ -1,6 +1,6 @@
 
 <file path=word/document.xml><?xml version="1.0" encoding="utf-8"?>
-<w:document xmlns:wpc="http://schemas.microsoft.com/office/word/2010/wordprocessingCanvas" xmlns:cx="http://schemas.microsoft.com/office/drawing/2014/chartex" xmlns:cx1="http://schemas.microsoft.com/office/drawing/2015/9/8/chartex" xmlns:cx2="http://schemas.microsoft.com/office/drawing/2015/10/21/chartex" xmlns:cx3="http://schemas.microsoft.com/office/drawing/2016/5/9/chartex" xmlns:cx4="http://schemas.microsoft.com/office/drawing/2016/5/10/chartex" xmlns:cx5="http://schemas.microsoft.com/office/drawing/2016/5/11/chartex" xmlns:cx6="http://schemas.microsoft.com/office/drawing/2016/5/12/chartex" xmlns:cx7="http://schemas.microsoft.com/office/drawing/2016/5/13/chartex" xmlns:cx8="http://schemas.microsoft.com/office/drawing/2016/5/14/chartex" xmlns:mc="http://schemas.openxmlformats.org/markup-compatibility/2006" xmlns:aink="http://schemas.microsoft.com/office/drawing/2016/ink" xmlns:am3d="http://schemas.microsoft.com/office/drawing/2017/model3d" xmlns:o="urn:schemas-microsoft-com:office:office" xmlns:r="http://schemas.openxmlformats.org/officeDocument/2006/relationships" xmlns:m="http://schemas.openxmlformats.org/officeDocument/2006/math" xmlns:v="urn:schemas-microsoft-com:vml" xmlns:wp14="http://schemas.microsoft.com/office/word/2010/wordprocessingDrawing" xmlns:wp="http://schemas.openxmlformats.org/drawingml/2006/wordprocessingDrawing" xmlns:w10="urn:schemas-microsoft-com:office:word" xmlns:w="http://schemas.openxmlformats.org/wordprocessingml/2006/main" xmlns:w14="http://schemas.microsoft.com/office/word/2010/wordml" xmlns:w15="http://schemas.microsoft.com/office/word/2012/wordml" xmlns:w16cex="http://schemas.microsoft.com/office/word/2018/wordml/cex" xmlns:w16cid="http://schemas.microsoft.com/office/word/2016/wordml/cid" xmlns:w16="http://schemas.microsoft.com/office/word/2018/wordml" xmlns:w16se="http://schemas.microsoft.com/office/word/2015/wordml/symex" xmlns:wpg="http://schemas.microsoft.com/office/word/2010/wordprocessingGroup" xmlns:wpi="http://schemas.microsoft.com/office/word/2010/wordprocessingInk" xmlns:wne="http://schemas.microsoft.com/office/word/2006/wordml" xmlns:wps="http://schemas.microsoft.com/office/word/2010/wordprocessingShape" mc:Ignorable="w14 w15 w16se w16cid w16 w16cex wp14">
+<w:document xmlns:wpc="http://schemas.microsoft.com/office/word/2010/wordprocessingCanvas" xmlns:cx="http://schemas.microsoft.com/office/drawing/2014/chartex" xmlns:cx1="http://schemas.microsoft.com/office/drawing/2015/9/8/chartex" xmlns:cx2="http://schemas.microsoft.com/office/drawing/2015/10/21/chartex" xmlns:cx3="http://schemas.microsoft.com/office/drawing/2016/5/9/chartex" xmlns:cx4="http://schemas.microsoft.com/office/drawing/2016/5/10/chartex" xmlns:cx5="http://schemas.microsoft.com/office/drawing/2016/5/11/chartex" xmlns:cx6="http://schemas.microsoft.com/office/drawing/2016/5/12/chartex" xmlns:cx7="http://schemas.microsoft.com/office/drawing/2016/5/13/chartex" xmlns:cx8="http://schemas.microsoft.com/office/drawing/2016/5/14/chartex" xmlns:mc="http://schemas.openxmlformats.org/markup-compatibility/2006" xmlns:aink="http://schemas.microsoft.com/office/drawing/2016/ink" xmlns:am3d="http://schemas.microsoft.com/office/drawing/2017/model3d" xmlns:o="urn:schemas-microsoft-com:office:office" xmlns:r="http://schemas.openxmlformats.org/officeDocument/2006/relationships" xmlns:m="http://schemas.openxmlformats.org/officeDocument/2006/math" xmlns:v="urn:schemas-microsoft-com:vml" xmlns:wp14="http://schemas.microsoft.com/office/word/2010/wordprocessingDrawing" xmlns:wp="http://schemas.openxmlformats.org/drawingml/2006/wordprocessingDrawing" xmlns:w10="urn:schemas-microsoft-com:office:word" xmlns:w="http://schemas.openxmlformats.org/wordprocessingml/2006/main" xmlns:w14="http://schemas.microsoft.com/office/word/2010/wordml" xmlns:w15="http://schemas.microsoft.com/office/word/2012/wordml" xmlns:w16cex="http://schemas.microsoft.com/office/word/2018/wordml/cex" xmlns:w16cid="http://schemas.microsoft.com/office/word/2016/wordml/cid" xmlns:w16="http://schemas.microsoft.com/office/word/2018/wordml" xmlns:w16sdtdh="http://schemas.microsoft.com/office/word/2020/wordml/sdtdatahash" xmlns:w16se="http://schemas.microsoft.com/office/word/2015/wordml/symex" xmlns:wpg="http://schemas.microsoft.com/office/word/2010/wordprocessingGroup" xmlns:wpi="http://schemas.microsoft.com/office/word/2010/wordprocessingInk" xmlns:wne="http://schemas.microsoft.com/office/word/2006/wordml" xmlns:wps="http://schemas.microsoft.com/office/word/2010/wordprocessingShape" mc:Ignorable="w14 w15 w16se w16cid w16 w16cex w16sdtdh wp14">
   <w:background w:color="FFFFFF"/>
   <w:body>
     <w:p>
@@ -158,7 +158,15 @@
         <w:t xml:space="preserve"> to complete</w:t>
       </w:r>
       <w:r>
-        <w:t>. Discuss all of your answers as a team</w:t>
+        <w:t xml:space="preserve">. Discuss </w:t>
+      </w:r>
+      <w:proofErr w:type="gramStart"/>
+      <w:r>
+        <w:t>all of</w:t>
+      </w:r>
+      <w:proofErr w:type="gramEnd"/>
+      <w:r>
+        <w:t xml:space="preserve"> your answers as a team</w:t>
       </w:r>
       <w:r>
         <w:t>,</w:t>
@@ -253,14 +261,40 @@
         </w:numPr>
       </w:pPr>
       <w:r>
-        <w:t>What is your robot delivering? Be as creative as you can, examples could be a pizza or even organs for hospital transplants. Try and come up with your own cargo.</w:t>
+        <w:t xml:space="preserve">When you were manually controlling the robot, you were using your human sensors to read information and then use that information to </w:t>
+      </w:r>
+      <w:proofErr w:type="gramStart"/>
+      <w:r>
+        <w:t>make a decision</w:t>
+      </w:r>
+      <w:proofErr w:type="gramEnd"/>
+      <w:r>
+        <w:t xml:space="preserve"> to perform an action.</w:t>
+      </w:r>
+    </w:p>
+    <w:p>
+      <w:pPr>
+        <w:numPr>
+          <w:ilvl w:val="1"/>
+          <w:numId w:val="1"/>
+        </w:numPr>
+      </w:pPr>
+      <w:r>
+        <w:t xml:space="preserve">Every milli-second, you were </w:t>
+      </w:r>
+      <w:proofErr w:type="gramStart"/>
+      <w:r>
+        <w:t>making a decision</w:t>
+      </w:r>
+      <w:proofErr w:type="gramEnd"/>
+      <w:r>
+        <w:t>: “do I perform action X now or wait?” What action were you performing?</w:t>
       </w:r>
     </w:p>
     <w:tbl>
       <w:tblPr>
-        <w:tblStyle w:val="a0"/>
-        <w:tblW w:w="10054" w:type="dxa"/>
-        <w:tblInd w:w="820" w:type="dxa"/>
+        <w:tblW w:w="9466" w:type="dxa"/>
+        <w:tblInd w:w="1408" w:type="dxa"/>
         <w:tblBorders>
           <w:top w:val="single" w:sz="8" w:space="0" w:color="000000"/>
           <w:left w:val="single" w:sz="8" w:space="0" w:color="000000"/>
@@ -273,12 +307,12 @@
         <w:tblLook w:val="0600" w:firstRow="0" w:lastRow="0" w:firstColumn="0" w:lastColumn="0" w:noHBand="1" w:noVBand="1"/>
       </w:tblPr>
       <w:tblGrid>
-        <w:gridCol w:w="10054"/>
+        <w:gridCol w:w="9466"/>
       </w:tblGrid>
       <w:tr>
         <w:tc>
           <w:tcPr>
-            <w:tcW w:w="10054" w:type="dxa"/>
+            <w:tcW w:w="9466" w:type="dxa"/>
             <w:shd w:val="clear" w:color="auto" w:fill="auto"/>
             <w:tcMar>
               <w:top w:w="100" w:type="dxa"/>
@@ -303,6 +337,154 @@
         </w:tc>
       </w:tr>
     </w:tbl>
+    <w:p/>
+    <w:p>
+      <w:pPr>
+        <w:numPr>
+          <w:ilvl w:val="1"/>
+          <w:numId w:val="1"/>
+        </w:numPr>
+      </w:pPr>
+      <w:r>
+        <w:t xml:space="preserve">What information were </w:t>
+      </w:r>
+      <w:r>
+        <w:rPr>
+          <w:i/>
+          <w:iCs/>
+        </w:rPr>
+        <w:t>you</w:t>
+      </w:r>
+      <w:r>
+        <w:t xml:space="preserve"> using to make this decision? (</w:t>
+      </w:r>
+      <w:proofErr w:type="gramStart"/>
+      <w:r>
+        <w:t>how</w:t>
+      </w:r>
+      <w:proofErr w:type="gramEnd"/>
+      <w:r>
+        <w:t xml:space="preserve"> did you know when to perform action X?</w:t>
+      </w:r>
+      <w:r>
+        <w:t>)</w:t>
+      </w:r>
+    </w:p>
+    <w:tbl>
+      <w:tblPr>
+        <w:tblW w:w="9466" w:type="dxa"/>
+        <w:tblInd w:w="1408" w:type="dxa"/>
+        <w:tblBorders>
+          <w:top w:val="single" w:sz="8" w:space="0" w:color="000000"/>
+          <w:left w:val="single" w:sz="8" w:space="0" w:color="000000"/>
+          <w:bottom w:val="single" w:sz="8" w:space="0" w:color="000000"/>
+          <w:right w:val="single" w:sz="8" w:space="0" w:color="000000"/>
+          <w:insideH w:val="single" w:sz="8" w:space="0" w:color="000000"/>
+          <w:insideV w:val="single" w:sz="8" w:space="0" w:color="000000"/>
+        </w:tblBorders>
+        <w:tblLayout w:type="fixed"/>
+        <w:tblLook w:val="0600" w:firstRow="0" w:lastRow="0" w:firstColumn="0" w:lastColumn="0" w:noHBand="1" w:noVBand="1"/>
+      </w:tblPr>
+      <w:tblGrid>
+        <w:gridCol w:w="9466"/>
+      </w:tblGrid>
+      <w:tr>
+        <w:tc>
+          <w:tcPr>
+            <w:tcW w:w="9466" w:type="dxa"/>
+            <w:shd w:val="clear" w:color="auto" w:fill="auto"/>
+            <w:tcMar>
+              <w:top w:w="100" w:type="dxa"/>
+              <w:left w:w="100" w:type="dxa"/>
+              <w:bottom w:w="100" w:type="dxa"/>
+              <w:right w:w="100" w:type="dxa"/>
+            </w:tcMar>
+          </w:tcPr>
+          <w:p>
+            <w:pPr>
+              <w:widowControl w:val="0"/>
+              <w:pBdr>
+                <w:top w:val="nil"/>
+                <w:left w:val="nil"/>
+                <w:bottom w:val="nil"/>
+                <w:right w:val="nil"/>
+                <w:between w:val="nil"/>
+              </w:pBdr>
+              <w:spacing w:after="0" w:line="240" w:lineRule="auto"/>
+            </w:pPr>
+          </w:p>
+        </w:tc>
+      </w:tr>
+    </w:tbl>
+    <w:p>
+      <w:pPr>
+        <w:ind w:left="1440"/>
+      </w:pPr>
+    </w:p>
+    <w:p>
+      <w:pPr>
+        <w:numPr>
+          <w:ilvl w:val="1"/>
+          <w:numId w:val="1"/>
+        </w:numPr>
+      </w:pPr>
+      <w:r>
+        <w:t xml:space="preserve">What </w:t>
+      </w:r>
+      <w:r>
+        <w:t xml:space="preserve">human </w:t>
+      </w:r>
+      <w:r>
+        <w:t>sensor were you using to gather this information?</w:t>
+      </w:r>
+    </w:p>
+    <w:tbl>
+      <w:tblPr>
+        <w:tblW w:w="9466" w:type="dxa"/>
+        <w:tblInd w:w="1408" w:type="dxa"/>
+        <w:tblBorders>
+          <w:top w:val="single" w:sz="8" w:space="0" w:color="000000"/>
+          <w:left w:val="single" w:sz="8" w:space="0" w:color="000000"/>
+          <w:bottom w:val="single" w:sz="8" w:space="0" w:color="000000"/>
+          <w:right w:val="single" w:sz="8" w:space="0" w:color="000000"/>
+          <w:insideH w:val="single" w:sz="8" w:space="0" w:color="000000"/>
+          <w:insideV w:val="single" w:sz="8" w:space="0" w:color="000000"/>
+        </w:tblBorders>
+        <w:tblLayout w:type="fixed"/>
+        <w:tblLook w:val="0600" w:firstRow="0" w:lastRow="0" w:firstColumn="0" w:lastColumn="0" w:noHBand="1" w:noVBand="1"/>
+      </w:tblPr>
+      <w:tblGrid>
+        <w:gridCol w:w="9466"/>
+      </w:tblGrid>
+      <w:tr>
+        <w:tc>
+          <w:tcPr>
+            <w:tcW w:w="9466" w:type="dxa"/>
+            <w:shd w:val="clear" w:color="auto" w:fill="auto"/>
+            <w:tcMar>
+              <w:top w:w="100" w:type="dxa"/>
+              <w:left w:w="100" w:type="dxa"/>
+              <w:bottom w:w="100" w:type="dxa"/>
+              <w:right w:w="100" w:type="dxa"/>
+            </w:tcMar>
+          </w:tcPr>
+          <w:p>
+            <w:pPr>
+              <w:widowControl w:val="0"/>
+              <w:pBdr>
+                <w:top w:val="nil"/>
+                <w:left w:val="nil"/>
+                <w:bottom w:val="nil"/>
+                <w:right w:val="nil"/>
+                <w:between w:val="nil"/>
+              </w:pBdr>
+              <w:spacing w:after="0" w:line="240" w:lineRule="auto"/>
+            </w:pPr>
+          </w:p>
+        </w:tc>
+      </w:tr>
+    </w:tbl>
+    <w:p/>
     <w:p>
       <w:pPr>
         <w:ind w:left="720"/>
@@ -316,7 +498,16 @@
         </w:numPr>
       </w:pPr>
       <w:r>
-        <w:t>If your robot has to choose between hitting an unmanned drone or a family car what should it hit? Explain your reasoning.</w:t>
+        <w:lastRenderedPageBreak/>
+        <w:t xml:space="preserve">If your robot has to choose between hitting an unmanned drone or a family </w:t>
+      </w:r>
+      <w:proofErr w:type="gramStart"/>
+      <w:r>
+        <w:t>car</w:t>
+      </w:r>
+      <w:proofErr w:type="gramEnd"/>
+      <w:r>
+        <w:t xml:space="preserve"> what should it hit? Explain your reasoning.</w:t>
       </w:r>
     </w:p>
     <w:tbl>
@@ -438,7 +629,13 @@
         </w:numPr>
       </w:pPr>
       <w:r>
-        <w:t>How would your answer change if there was one pedestrian standing nearby that would surely be killed by the explosion? Should your robot self-destruct to avoid the family car but harm the pedestrian? Explain your reasoning.</w:t>
+        <w:t xml:space="preserve">How would your answer change if there was one pedestrian standing nearby that would </w:t>
+      </w:r>
+      <w:r>
+        <w:t>be caught in</w:t>
+      </w:r>
+      <w:r>
+        <w:t xml:space="preserve"> the explosion? Should your robot self-destruct to avoid the family car but harm the pedestrian? Explain your reasoning.</w:t>
       </w:r>
     </w:p>
     <w:tbl>
@@ -500,7 +697,13 @@
         <w:t>destrians</w:t>
       </w:r>
       <w:r>
-        <w:t xml:space="preserve"> standing nearby that would surely be killed by the explosion? Explain your reasoning.</w:t>
+        <w:t xml:space="preserve"> standing nearby that would </w:t>
+      </w:r>
+      <w:r>
+        <w:t>be caught in</w:t>
+      </w:r>
+      <w:r>
+        <w:t xml:space="preserve"> the explosion? Explain your reasoning.</w:t>
       </w:r>
     </w:p>
     <w:tbl>
@@ -561,7 +764,19 @@
     </w:p>
     <w:p>
       <w:r>
-        <w:t>Add a screenshot of your final Create solution below:</w:t>
+        <w:t>Add</w:t>
+      </w:r>
+      <w:r>
+        <w:t xml:space="preserve"> comments and</w:t>
+      </w:r>
+      <w:r>
+        <w:t xml:space="preserve"> screenshot</w:t>
+      </w:r>
+      <w:r>
+        <w:t>s</w:t>
+      </w:r>
+      <w:r>
+        <w:t xml:space="preserve"> of your Create solution below:</w:t>
       </w:r>
     </w:p>
     <w:tbl>
@@ -624,7 +839,19 @@
     </w:p>
     <w:p>
       <w:r>
-        <w:t>Add a screenshot of your final Improve solution below:</w:t>
+        <w:t>Add</w:t>
+      </w:r>
+      <w:r>
+        <w:t xml:space="preserve"> comments and</w:t>
+      </w:r>
+      <w:r>
+        <w:t xml:space="preserve"> screenshot</w:t>
+      </w:r>
+      <w:r>
+        <w:t>s</w:t>
+      </w:r>
+      <w:r>
+        <w:t xml:space="preserve"> of your Improve solution below:</w:t>
       </w:r>
     </w:p>
     <w:tbl>
@@ -1006,7 +1233,7 @@
 </file>
 
 <file path=word/numbering.xml><?xml version="1.0" encoding="utf-8"?>
-<w:numbering xmlns:wpc="http://schemas.microsoft.com/office/word/2010/wordprocessingCanvas" xmlns:cx="http://schemas.microsoft.com/office/drawing/2014/chartex" xmlns:cx1="http://schemas.microsoft.com/office/drawing/2015/9/8/chartex" xmlns:cx2="http://schemas.microsoft.com/office/drawing/2015/10/21/chartex" xmlns:cx3="http://schemas.microsoft.com/office/drawing/2016/5/9/chartex" xmlns:cx4="http://schemas.microsoft.com/office/drawing/2016/5/10/chartex" xmlns:cx5="http://schemas.microsoft.com/office/drawing/2016/5/11/chartex" xmlns:cx6="http://schemas.microsoft.com/office/drawing/2016/5/12/chartex" xmlns:cx7="http://schemas.microsoft.com/office/drawing/2016/5/13/chartex" xmlns:cx8="http://schemas.microsoft.com/office/drawing/2016/5/14/chartex" xmlns:mc="http://schemas.openxmlformats.org/markup-compatibility/2006" xmlns:aink="http://schemas.microsoft.com/office/drawing/2016/ink" xmlns:am3d="http://schemas.microsoft.com/office/drawing/2017/model3d" xmlns:o="urn:schemas-microsoft-com:office:office" xmlns:r="http://schemas.openxmlformats.org/officeDocument/2006/relationships" xmlns:m="http://schemas.openxmlformats.org/officeDocument/2006/math" xmlns:v="urn:schemas-microsoft-com:vml" xmlns:wp14="http://schemas.microsoft.com/office/word/2010/wordprocessingDrawing" xmlns:wp="http://schemas.openxmlformats.org/drawingml/2006/wordprocessingDrawing" xmlns:w10="urn:schemas-microsoft-com:office:word" xmlns:w="http://schemas.openxmlformats.org/wordprocessingml/2006/main" xmlns:w14="http://schemas.microsoft.com/office/word/2010/wordml" xmlns:w15="http://schemas.microsoft.com/office/word/2012/wordml" xmlns:w16cex="http://schemas.microsoft.com/office/word/2018/wordml/cex" xmlns:w16cid="http://schemas.microsoft.com/office/word/2016/wordml/cid" xmlns:w16="http://schemas.microsoft.com/office/word/2018/wordml" xmlns:w16se="http://schemas.microsoft.com/office/word/2015/wordml/symex" xmlns:wpg="http://schemas.microsoft.com/office/word/2010/wordprocessingGroup" xmlns:wpi="http://schemas.microsoft.com/office/word/2010/wordprocessingInk" xmlns:wne="http://schemas.microsoft.com/office/word/2006/wordml" xmlns:wps="http://schemas.microsoft.com/office/word/2010/wordprocessingShape" mc:Ignorable="w14 w15 w16se w16cid w16 w16cex wp14">
+<w:numbering xmlns:wpc="http://schemas.microsoft.com/office/word/2010/wordprocessingCanvas" xmlns:cx="http://schemas.microsoft.com/office/drawing/2014/chartex" xmlns:cx1="http://schemas.microsoft.com/office/drawing/2015/9/8/chartex" xmlns:cx2="http://schemas.microsoft.com/office/drawing/2015/10/21/chartex" xmlns:cx3="http://schemas.microsoft.com/office/drawing/2016/5/9/chartex" xmlns:cx4="http://schemas.microsoft.com/office/drawing/2016/5/10/chartex" xmlns:cx5="http://schemas.microsoft.com/office/drawing/2016/5/11/chartex" xmlns:cx6="http://schemas.microsoft.com/office/drawing/2016/5/12/chartex" xmlns:cx7="http://schemas.microsoft.com/office/drawing/2016/5/13/chartex" xmlns:cx8="http://schemas.microsoft.com/office/drawing/2016/5/14/chartex" xmlns:mc="http://schemas.openxmlformats.org/markup-compatibility/2006" xmlns:aink="http://schemas.microsoft.com/office/drawing/2016/ink" xmlns:am3d="http://schemas.microsoft.com/office/drawing/2017/model3d" xmlns:o="urn:schemas-microsoft-com:office:office" xmlns:r="http://schemas.openxmlformats.org/officeDocument/2006/relationships" xmlns:m="http://schemas.openxmlformats.org/officeDocument/2006/math" xmlns:v="urn:schemas-microsoft-com:vml" xmlns:wp14="http://schemas.microsoft.com/office/word/2010/wordprocessingDrawing" xmlns:wp="http://schemas.openxmlformats.org/drawingml/2006/wordprocessingDrawing" xmlns:w10="urn:schemas-microsoft-com:office:word" xmlns:w="http://schemas.openxmlformats.org/wordprocessingml/2006/main" xmlns:w14="http://schemas.microsoft.com/office/word/2010/wordml" xmlns:w15="http://schemas.microsoft.com/office/word/2012/wordml" xmlns:w16cex="http://schemas.microsoft.com/office/word/2018/wordml/cex" xmlns:w16cid="http://schemas.microsoft.com/office/word/2016/wordml/cid" xmlns:w16="http://schemas.microsoft.com/office/word/2018/wordml" xmlns:w16sdtdh="http://schemas.microsoft.com/office/word/2020/wordml/sdtdatahash" xmlns:w16se="http://schemas.microsoft.com/office/word/2015/wordml/symex" xmlns:wpg="http://schemas.microsoft.com/office/word/2010/wordprocessingGroup" xmlns:wpi="http://schemas.microsoft.com/office/word/2010/wordprocessingInk" xmlns:wne="http://schemas.microsoft.com/office/word/2006/wordml" xmlns:wps="http://schemas.microsoft.com/office/word/2010/wordprocessingShape" mc:Ignorable="w14 w15 w16se w16cid w16 w16cex w16sdtdh wp14">
   <w:abstractNum w:abstractNumId="0" w15:restartNumberingAfterBreak="0">
     <w:nsid w:val="2F5E58F6"/>
     <w:multiLevelType w:val="multilevel"/>
@@ -1243,7 +1470,7 @@
 </file>
 
 <file path=word/styles.xml><?xml version="1.0" encoding="utf-8"?>
-<w:styles xmlns:mc="http://schemas.openxmlformats.org/markup-compatibility/2006" xmlns:r="http://schemas.openxmlformats.org/officeDocument/2006/relationships" xmlns:w="http://schemas.openxmlformats.org/wordprocessingml/2006/main" xmlns:w14="http://schemas.microsoft.com/office/word/2010/wordml" xmlns:w15="http://schemas.microsoft.com/office/word/2012/wordml" xmlns:w16cex="http://schemas.microsoft.com/office/word/2018/wordml/cex" xmlns:w16cid="http://schemas.microsoft.com/office/word/2016/wordml/cid" xmlns:w16="http://schemas.microsoft.com/office/word/2018/wordml" xmlns:w16se="http://schemas.microsoft.com/office/word/2015/wordml/symex" mc:Ignorable="w14 w15 w16se w16cid w16 w16cex">
+<w:styles xmlns:mc="http://schemas.openxmlformats.org/markup-compatibility/2006" xmlns:r="http://schemas.openxmlformats.org/officeDocument/2006/relationships" xmlns:w="http://schemas.openxmlformats.org/wordprocessingml/2006/main" xmlns:w14="http://schemas.microsoft.com/office/word/2010/wordml" xmlns:w15="http://schemas.microsoft.com/office/word/2012/wordml" xmlns:w16cex="http://schemas.microsoft.com/office/word/2018/wordml/cex" xmlns:w16cid="http://schemas.microsoft.com/office/word/2016/wordml/cid" xmlns:w16="http://schemas.microsoft.com/office/word/2018/wordml" xmlns:w16sdtdh="http://schemas.microsoft.com/office/word/2020/wordml/sdtdatahash" xmlns:w16se="http://schemas.microsoft.com/office/word/2015/wordml/symex" mc:Ignorable="w14 w15 w16se w16cid w16 w16cex w16sdtdh">
   <w:docDefaults>
     <w:rPrDefault>
       <w:rPr>
@@ -1639,7 +1866,7 @@
   <w:style w:type="paragraph" w:default="1" w:styleId="Normal">
     <w:name w:val="Normal"/>
     <w:qFormat/>
-    <w:rsid w:val="00301AB2"/>
+    <w:rsid w:val="00AC04AB"/>
   </w:style>
   <w:style w:type="paragraph" w:styleId="Heading1">
     <w:name w:val="heading 1"/>
@@ -2041,6 +2268,17 @@
         <w:insideV w:val="single" w:sz="4" w:space="0" w:color="auto"/>
       </w:tblBorders>
     </w:tblPr>
+  </w:style>
+  <w:style w:type="paragraph" w:styleId="ListParagraph">
+    <w:name w:val="List Paragraph"/>
+    <w:basedOn w:val="Normal"/>
+    <w:uiPriority w:val="34"/>
+    <w:qFormat/>
+    <w:rsid w:val="00AC04AB"/>
+    <w:pPr>
+      <w:ind w:left="720"/>
+      <w:contextualSpacing/>
+    </w:pPr>
   </w:style>
 </w:styles>
 </file>

</xml_diff>

<commit_message>
Updated lesson plan + learning journal
</commit_message>
<xml_diff>
--- a/public/send-it/files/learning-journal.docx
+++ b/public/send-it/files/learning-journal.docx
@@ -151,22 +151,20 @@
           <w:rPr>
             <w:rStyle w:val="Hyperlink"/>
           </w:rPr>
-          <w:t>https://alpha.createbase.co.nz/overview/send-it</w:t>
+          <w:t>https://app.createbase.co.nz/</w:t>
+        </w:r>
+        <w:r>
+          <w:rPr>
+            <w:rStyle w:val="Hyperlink"/>
+          </w:rPr>
+          <w:t>send-it/define</w:t>
         </w:r>
       </w:hyperlink>
       <w:r>
         <w:t xml:space="preserve"> to complete</w:t>
       </w:r>
       <w:r>
-        <w:t xml:space="preserve">. Discuss </w:t>
-      </w:r>
-      <w:proofErr w:type="gramStart"/>
-      <w:r>
-        <w:t>all of</w:t>
-      </w:r>
-      <w:proofErr w:type="gramEnd"/>
-      <w:r>
-        <w:t xml:space="preserve"> your answers as a team</w:t>
+        <w:t>. Discuss all of your answers as a team</w:t>
       </w:r>
       <w:r>
         <w:t>,</w:t>
@@ -230,7 +228,13 @@
           <w:rPr>
             <w:rStyle w:val="Hyperlink"/>
           </w:rPr>
-          <w:t>https://alpha.createbase.co.nz/overview/send-it</w:t>
+          <w:t>https://app.createbase.co.nz/send-it/</w:t>
+        </w:r>
+        <w:r>
+          <w:rPr>
+            <w:rStyle w:val="Hyperlink"/>
+          </w:rPr>
+          <w:t>research</w:t>
         </w:r>
       </w:hyperlink>
       <w:r>
@@ -261,15 +265,7 @@
         </w:numPr>
       </w:pPr>
       <w:r>
-        <w:t xml:space="preserve">When you were manually controlling the robot, you were using your human sensors to read information and then use that information to </w:t>
-      </w:r>
-      <w:proofErr w:type="gramStart"/>
-      <w:r>
-        <w:t>make a decision</w:t>
-      </w:r>
-      <w:proofErr w:type="gramEnd"/>
-      <w:r>
-        <w:t xml:space="preserve"> to perform an action.</w:t>
+        <w:t>When you were manually controlling the robot, you were using your human sensors to read information and then use that information to make a decision to perform an action.</w:t>
       </w:r>
     </w:p>
     <w:p>
@@ -280,15 +276,7 @@
         </w:numPr>
       </w:pPr>
       <w:r>
-        <w:t xml:space="preserve">Every milli-second, you were </w:t>
-      </w:r>
-      <w:proofErr w:type="gramStart"/>
-      <w:r>
-        <w:t>making a decision</w:t>
-      </w:r>
-      <w:proofErr w:type="gramEnd"/>
-      <w:r>
-        <w:t>: “do I perform action X now or wait?” What action were you performing?</w:t>
+        <w:t>Every milli-second, you were making a decision: “do I perform action X now or wait?” What action were you performing?</w:t>
       </w:r>
     </w:p>
     <w:tbl>
@@ -356,18 +344,7 @@
         <w:t>you</w:t>
       </w:r>
       <w:r>
-        <w:t xml:space="preserve"> using to make this decision? (</w:t>
-      </w:r>
-      <w:proofErr w:type="gramStart"/>
-      <w:r>
-        <w:t>how</w:t>
-      </w:r>
-      <w:proofErr w:type="gramEnd"/>
-      <w:r>
-        <w:t xml:space="preserve"> did you know when to perform action X?</w:t>
-      </w:r>
-      <w:r>
-        <w:t>)</w:t>
+        <w:t xml:space="preserve"> using to make this decision? (how did you know when to perform action X?)</w:t>
       </w:r>
     </w:p>
     <w:tbl>
@@ -429,13 +406,7 @@
         </w:numPr>
       </w:pPr>
       <w:r>
-        <w:t xml:space="preserve">What </w:t>
-      </w:r>
-      <w:r>
-        <w:t xml:space="preserve">human </w:t>
-      </w:r>
-      <w:r>
-        <w:t>sensor were you using to gather this information?</w:t>
+        <w:t>What human sensor were you using to gather this information?</w:t>
       </w:r>
     </w:p>
     <w:tbl>
@@ -499,15 +470,7 @@
       </w:pPr>
       <w:r>
         <w:lastRenderedPageBreak/>
-        <w:t xml:space="preserve">If your robot has to choose between hitting an unmanned drone or a family </w:t>
-      </w:r>
-      <w:proofErr w:type="gramStart"/>
-      <w:r>
-        <w:t>car</w:t>
-      </w:r>
-      <w:proofErr w:type="gramEnd"/>
-      <w:r>
-        <w:t xml:space="preserve"> what should it hit? Explain your reasoning.</w:t>
+        <w:t>If your robot has to choose between hitting an unmanned drone or a family car what should it hit? Explain your reasoning.</w:t>
       </w:r>
     </w:p>
     <w:tbl>

</xml_diff>